<commit_message>
update detect trên Camera
</commit_message>
<xml_diff>
--- a/Proposal.docx
+++ b/Proposal.docx
@@ -377,7 +377,19 @@
         <w:t>Xác định được vị trí mã vạch</w:t>
       </w:r>
       <w:r>
-        <w:t xml:space="preserve"> ngay khi có yếu tố ngay nhiễu:</w:t>
+        <w:t xml:space="preserve"> </w:t>
+      </w:r>
+      <w:r>
+        <w:t xml:space="preserve">qua </w:t>
+      </w:r>
+      <w:r>
+        <w:t xml:space="preserve">hình ảnh và </w:t>
+      </w:r>
+      <w:r>
+        <w:t>camera</w:t>
+      </w:r>
+      <w:r>
+        <w:t>:</w:t>
       </w:r>
     </w:p>
     <w:p>
@@ -387,10 +399,7 @@
         <w:jc w:val="both"/>
       </w:pPr>
       <w:r>
-        <w:t>+ Mã vạch ở hình có chất lượng thấp</w:t>
-      </w:r>
-      <w:r>
-        <w:t>.</w:t>
+        <w:t>+ Hình ảnh: xác định được vị trí mã vạch khi ảnh xoay chưa đúng vị trí hay trong vùng có nhiều chữ.</w:t>
       </w:r>
     </w:p>
     <w:p>
@@ -400,23 +409,16 @@
         <w:jc w:val="both"/>
       </w:pPr>
       <w:r>
-        <w:t>+ Mã vạch xoay không đúng vị trí</w:t>
-      </w:r>
-      <w:r>
-        <w:t>.</w:t>
-      </w:r>
-    </w:p>
-    <w:p>
-      <w:pPr>
-        <w:pStyle w:val="ListParagraph"/>
-        <w:ind w:left="792"/>
-        <w:jc w:val="both"/>
-      </w:pPr>
-      <w:r>
-        <w:t>+ Mã vạch ở trong vùng có nhiều chữ</w:t>
-      </w:r>
-      <w:r>
-        <w:t>.</w:t>
+        <w:t>+ Camera:</w:t>
+      </w:r>
+      <w:r>
+        <w:t xml:space="preserve"> </w:t>
+      </w:r>
+      <w:r>
+        <w:t>xác định được vị trí mã vạch</w:t>
+      </w:r>
+      <w:r>
+        <w:t xml:space="preserve"> trên không gian thực (ghi hình trực tiếp).</w:t>
       </w:r>
     </w:p>
     <w:p>
@@ -449,6 +451,15 @@
     </w:p>
     <w:p>
       <w:pPr>
+        <w:pStyle w:val="Heading2"/>
+      </w:pPr>
+      <w:r>
+        <w:t>Đối với hình ảnh</w:t>
+      </w:r>
+    </w:p>
+    <w:p>
+      <w:pPr>
+        <w:ind w:firstLine="426"/>
         <w:jc w:val="both"/>
       </w:pPr>
       <w:r>
@@ -457,104 +468,605 @@
     </w:p>
     <w:p>
       <w:pPr>
-        <w:pStyle w:val="Heading2"/>
+        <w:pStyle w:val="Heading3"/>
+      </w:pPr>
+      <w:r>
+        <w:t>Xác định vùng nhận diện</w:t>
+      </w:r>
+    </w:p>
+    <w:p>
+      <w:pPr>
+        <w:ind w:firstLine="426"/>
         <w:jc w:val="both"/>
       </w:pPr>
       <w:r>
-        <w:t>Xác định vùng nhận diện</w:t>
-      </w:r>
-    </w:p>
-    <w:p>
-      <w:pPr>
-        <w:ind w:left="576"/>
+        <w:t xml:space="preserve">Sử dụng </w:t>
+      </w:r>
+      <w:r>
+        <w:t xml:space="preserve">bộ lọc Sobel cả hai chiều ngang và dọc để nhận dạng các cạnh, từ </w:t>
+      </w:r>
+      <w:r>
+        <w:t>xác định</w:t>
+      </w:r>
+      <w:r>
+        <w:t xml:space="preserve"> vùng cần nhận diện mã vạch</w:t>
+      </w:r>
+      <w:r>
+        <w:t>.</w:t>
+      </w:r>
+      <w:r>
+        <w:t xml:space="preserve"> Sobel có khả năng chống nhiễu tốt.</w:t>
+      </w:r>
+      <w:r>
+        <w:t xml:space="preserve"> </w:t>
+      </w:r>
+    </w:p>
+    <w:p>
+      <w:pPr>
         <w:jc w:val="both"/>
       </w:pPr>
       <w:r>
-        <w:t xml:space="preserve">Sử dụng </w:t>
-      </w:r>
-      <w:r>
-        <w:t xml:space="preserve">bộ lọc Sobel cả hai chiều ngang và dọc để nhận dạng các cạnh, từ </w:t>
-      </w:r>
-      <w:r>
-        <w:t>xác định</w:t>
-      </w:r>
-      <w:r>
-        <w:t xml:space="preserve"> vùng cần nhận diện mã vạch</w:t>
-      </w:r>
-      <w:r>
-        <w:t>.</w:t>
-      </w:r>
-      <w:r>
-        <w:t xml:space="preserve"> Sobel có khả năng chống nhiễu tốt.</w:t>
-      </w:r>
-      <w:r>
-        <w:t xml:space="preserve"> </w:t>
-      </w:r>
-    </w:p>
-    <w:p>
-      <w:pPr>
-        <w:ind w:left="576"/>
-        <w:jc w:val="both"/>
-      </w:pPr>
-      <w:r>
         <w:t xml:space="preserve">Chúng em sử dụng </w:t>
       </w:r>
       <w:r>
         <w:t>Scharr kernel</w:t>
       </w:r>
       <w:r>
-        <w:t>:</w:t>
-      </w:r>
-    </w:p>
-    <w:p>
-      <w:pPr>
-        <w:ind w:left="576"/>
-        <w:jc w:val="both"/>
-      </w:pPr>
-      <w:r>
-        <w:rPr>
-          <w:noProof/>
-        </w:rPr>
-        <w:drawing>
-          <wp:inline distT="0" distB="0" distL="0" distR="0" wp14:anchorId="53581FCD" wp14:editId="76C8DC6D">
-            <wp:extent cx="3810000" cy="752475"/>
-            <wp:effectExtent l="0" t="0" r="0" b="9525"/>
-            <wp:docPr id="2" name="Picture 2" descr="A picture containing letter&#10;&#10;Description automatically generated"/>
-            <wp:cNvGraphicFramePr>
-              <a:graphicFrameLocks xmlns:a="http://schemas.openxmlformats.org/drawingml/2006/main" noChangeAspect="1"/>
-            </wp:cNvGraphicFramePr>
-            <a:graphic xmlns:a="http://schemas.openxmlformats.org/drawingml/2006/main">
-              <a:graphicData uri="http://schemas.openxmlformats.org/drawingml/2006/picture">
-                <pic:pic xmlns:pic="http://schemas.openxmlformats.org/drawingml/2006/picture">
-                  <pic:nvPicPr>
-                    <pic:cNvPr id="2" name="Picture 2" descr="A picture containing letter&#10;&#10;Description automatically generated"/>
-                    <pic:cNvPicPr/>
-                  </pic:nvPicPr>
-                  <pic:blipFill>
-                    <a:blip r:embed="rId6"/>
-                    <a:stretch>
-                      <a:fillRect/>
-                    </a:stretch>
-                  </pic:blipFill>
-                  <pic:spPr>
-                    <a:xfrm>
-                      <a:off x="0" y="0"/>
-                      <a:ext cx="3810000" cy="752475"/>
-                    </a:xfrm>
-                    <a:prstGeom prst="rect">
-                      <a:avLst/>
-                    </a:prstGeom>
-                  </pic:spPr>
-                </pic:pic>
-              </a:graphicData>
-            </a:graphic>
-          </wp:inline>
-        </w:drawing>
-      </w:r>
-    </w:p>
-    <w:p>
-      <w:pPr>
-        <w:ind w:left="576"/>
+        <w:t xml:space="preserve">: </w:t>
+      </w:r>
+      <m:oMath>
+        <m:sSub>
+          <m:sSubPr>
+            <m:ctrlPr>
+              <w:rPr>
+                <w:rFonts w:ascii="Cambria Math" w:hAnsi="Cambria Math"/>
+                <w:i/>
+              </w:rPr>
+            </m:ctrlPr>
+          </m:sSubPr>
+          <m:e>
+            <m:r>
+              <w:rPr>
+                <w:rFonts w:ascii="Cambria Math" w:hAnsi="Cambria Math"/>
+              </w:rPr>
+              <m:t>G</m:t>
+            </m:r>
+          </m:e>
+          <m:sub>
+            <m:r>
+              <w:rPr>
+                <w:rFonts w:ascii="Cambria Math" w:hAnsi="Cambria Math"/>
+              </w:rPr>
+              <m:t>x</m:t>
+            </m:r>
+          </m:sub>
+        </m:sSub>
+        <m:r>
+          <w:rPr>
+            <w:rFonts w:ascii="Cambria Math" w:hAnsi="Cambria Math"/>
+          </w:rPr>
+          <m:t>=</m:t>
+        </m:r>
+        <m:d>
+          <m:dPr>
+            <m:begChr m:val="["/>
+            <m:endChr m:val="]"/>
+            <m:ctrlPr>
+              <w:rPr>
+                <w:rFonts w:ascii="Cambria Math" w:hAnsi="Cambria Math"/>
+                <w:i/>
+              </w:rPr>
+            </m:ctrlPr>
+          </m:dPr>
+          <m:e>
+            <m:m>
+              <m:mPr>
+                <m:mcs>
+                  <m:mc>
+                    <m:mcPr>
+                      <m:count m:val="2"/>
+                      <m:mcJc m:val="center"/>
+                    </m:mcPr>
+                  </m:mc>
+                </m:mcs>
+                <m:ctrlPr>
+                  <w:rPr>
+                    <w:rFonts w:ascii="Cambria Math" w:hAnsi="Cambria Math"/>
+                    <w:i/>
+                  </w:rPr>
+                </m:ctrlPr>
+              </m:mPr>
+              <m:mr>
+                <m:e>
+                  <m:m>
+                    <m:mPr>
+                      <m:mcs>
+                        <m:mc>
+                          <m:mcPr>
+                            <m:count m:val="2"/>
+                            <m:mcJc m:val="center"/>
+                          </m:mcPr>
+                        </m:mc>
+                      </m:mcs>
+                      <m:ctrlPr>
+                        <w:rPr>
+                          <w:rFonts w:ascii="Cambria Math" w:hAnsi="Cambria Math"/>
+                          <w:i/>
+                        </w:rPr>
+                      </m:ctrlPr>
+                    </m:mPr>
+                    <m:mr>
+                      <m:e>
+                        <m:r>
+                          <w:rPr>
+                            <w:rFonts w:ascii="Cambria Math" w:hAnsi="Cambria Math"/>
+                          </w:rPr>
+                          <m:t>+3</m:t>
+                        </m:r>
+                      </m:e>
+                      <m:e>
+                        <m:r>
+                          <w:rPr>
+                            <w:rFonts w:ascii="Cambria Math" w:hAnsi="Cambria Math"/>
+                          </w:rPr>
+                          <m:t>0</m:t>
+                        </m:r>
+                      </m:e>
+                    </m:mr>
+                  </m:m>
+                </m:e>
+                <m:e>
+                  <m:r>
+                    <w:rPr>
+                      <w:rFonts w:ascii="Cambria Math" w:hAnsi="Cambria Math"/>
+                    </w:rPr>
+                    <m:t>-3</m:t>
+                  </m:r>
+                </m:e>
+              </m:mr>
+              <m:mr>
+                <m:e>
+                  <m:m>
+                    <m:mPr>
+                      <m:mcs>
+                        <m:mc>
+                          <m:mcPr>
+                            <m:count m:val="2"/>
+                            <m:mcJc m:val="center"/>
+                          </m:mcPr>
+                        </m:mc>
+                      </m:mcs>
+                      <m:ctrlPr>
+                        <w:rPr>
+                          <w:rFonts w:ascii="Cambria Math" w:hAnsi="Cambria Math"/>
+                          <w:i/>
+                        </w:rPr>
+                      </m:ctrlPr>
+                    </m:mPr>
+                    <m:mr>
+                      <m:e>
+                        <m:m>
+                          <m:mPr>
+                            <m:mcs>
+                              <m:mc>
+                                <m:mcPr>
+                                  <m:count m:val="1"/>
+                                  <m:mcJc m:val="center"/>
+                                </m:mcPr>
+                              </m:mc>
+                            </m:mcs>
+                            <m:ctrlPr>
+                              <w:rPr>
+                                <w:rFonts w:ascii="Cambria Math" w:hAnsi="Cambria Math"/>
+                                <w:i/>
+                              </w:rPr>
+                            </m:ctrlPr>
+                          </m:mPr>
+                          <m:mr>
+                            <m:e>
+                              <m:r>
+                                <w:rPr>
+                                  <w:rFonts w:ascii="Cambria Math" w:hAnsi="Cambria Math"/>
+                                </w:rPr>
+                                <m:t>+10</m:t>
+                              </m:r>
+                            </m:e>
+                          </m:mr>
+                          <m:mr>
+                            <m:e>
+                              <m:r>
+                                <w:rPr>
+                                  <w:rFonts w:ascii="Cambria Math" w:hAnsi="Cambria Math"/>
+                                </w:rPr>
+                                <m:t>+3</m:t>
+                              </m:r>
+                            </m:e>
+                          </m:mr>
+                        </m:m>
+                      </m:e>
+                      <m:e>
+                        <m:m>
+                          <m:mPr>
+                            <m:mcs>
+                              <m:mc>
+                                <m:mcPr>
+                                  <m:count m:val="1"/>
+                                  <m:mcJc m:val="center"/>
+                                </m:mcPr>
+                              </m:mc>
+                            </m:mcs>
+                            <m:ctrlPr>
+                              <w:rPr>
+                                <w:rFonts w:ascii="Cambria Math" w:hAnsi="Cambria Math"/>
+                                <w:i/>
+                              </w:rPr>
+                            </m:ctrlPr>
+                          </m:mPr>
+                          <m:mr>
+                            <m:e>
+                              <m:r>
+                                <w:rPr>
+                                  <w:rFonts w:ascii="Cambria Math" w:hAnsi="Cambria Math"/>
+                                </w:rPr>
+                                <m:t>0</m:t>
+                              </m:r>
+                            </m:e>
+                          </m:mr>
+                          <m:mr>
+                            <m:e>
+                              <m:r>
+                                <w:rPr>
+                                  <w:rFonts w:ascii="Cambria Math" w:hAnsi="Cambria Math"/>
+                                </w:rPr>
+                                <m:t>0</m:t>
+                              </m:r>
+                            </m:e>
+                          </m:mr>
+                        </m:m>
+                      </m:e>
+                    </m:mr>
+                  </m:m>
+                </m:e>
+                <m:e>
+                  <m:m>
+                    <m:mPr>
+                      <m:mcs>
+                        <m:mc>
+                          <m:mcPr>
+                            <m:count m:val="1"/>
+                            <m:mcJc m:val="center"/>
+                          </m:mcPr>
+                        </m:mc>
+                      </m:mcs>
+                      <m:ctrlPr>
+                        <w:rPr>
+                          <w:rFonts w:ascii="Cambria Math" w:hAnsi="Cambria Math"/>
+                          <w:i/>
+                        </w:rPr>
+                      </m:ctrlPr>
+                    </m:mPr>
+                    <m:mr>
+                      <m:e>
+                        <m:r>
+                          <w:rPr>
+                            <w:rFonts w:ascii="Cambria Math" w:hAnsi="Cambria Math"/>
+                          </w:rPr>
+                          <m:t>-10</m:t>
+                        </m:r>
+                      </m:e>
+                    </m:mr>
+                    <m:mr>
+                      <m:e>
+                        <m:r>
+                          <w:rPr>
+                            <w:rFonts w:ascii="Cambria Math" w:hAnsi="Cambria Math"/>
+                          </w:rPr>
+                          <m:t>-3</m:t>
+                        </m:r>
+                      </m:e>
+                    </m:mr>
+                  </m:m>
+                </m:e>
+              </m:mr>
+            </m:m>
+          </m:e>
+        </m:d>
+        <m:r>
+          <w:rPr>
+            <w:rFonts w:ascii="Cambria Math" w:hAnsi="Cambria Math"/>
+          </w:rPr>
+          <m:t xml:space="preserve"> và </m:t>
+        </m:r>
+        <m:sSub>
+          <m:sSubPr>
+            <m:ctrlPr>
+              <w:rPr>
+                <w:rFonts w:ascii="Cambria Math" w:hAnsi="Cambria Math"/>
+                <w:i/>
+              </w:rPr>
+            </m:ctrlPr>
+          </m:sSubPr>
+          <m:e>
+            <m:r>
+              <w:rPr>
+                <w:rFonts w:ascii="Cambria Math" w:hAnsi="Cambria Math"/>
+              </w:rPr>
+              <m:t>G</m:t>
+            </m:r>
+          </m:e>
+          <m:sub>
+            <m:r>
+              <w:rPr>
+                <w:rFonts w:ascii="Cambria Math" w:hAnsi="Cambria Math"/>
+              </w:rPr>
+              <m:t>y</m:t>
+            </m:r>
+          </m:sub>
+        </m:sSub>
+        <m:r>
+          <w:rPr>
+            <w:rFonts w:ascii="Cambria Math" w:hAnsi="Cambria Math"/>
+          </w:rPr>
+          <m:t xml:space="preserve">= </m:t>
+        </m:r>
+        <m:d>
+          <m:dPr>
+            <m:begChr m:val="["/>
+            <m:endChr m:val="]"/>
+            <m:ctrlPr>
+              <w:rPr>
+                <w:rFonts w:ascii="Cambria Math" w:hAnsi="Cambria Math"/>
+                <w:i/>
+              </w:rPr>
+            </m:ctrlPr>
+          </m:dPr>
+          <m:e>
+            <m:m>
+              <m:mPr>
+                <m:mcs>
+                  <m:mc>
+                    <m:mcPr>
+                      <m:count m:val="2"/>
+                      <m:mcJc m:val="center"/>
+                    </m:mcPr>
+                  </m:mc>
+                </m:mcs>
+                <m:ctrlPr>
+                  <w:rPr>
+                    <w:rFonts w:ascii="Cambria Math" w:hAnsi="Cambria Math"/>
+                    <w:i/>
+                  </w:rPr>
+                </m:ctrlPr>
+              </m:mPr>
+              <m:mr>
+                <m:e>
+                  <m:m>
+                    <m:mPr>
+                      <m:mcs>
+                        <m:mc>
+                          <m:mcPr>
+                            <m:count m:val="2"/>
+                            <m:mcJc m:val="center"/>
+                          </m:mcPr>
+                        </m:mc>
+                      </m:mcs>
+                      <m:ctrlPr>
+                        <w:rPr>
+                          <w:rFonts w:ascii="Cambria Math" w:hAnsi="Cambria Math"/>
+                          <w:i/>
+                        </w:rPr>
+                      </m:ctrlPr>
+                    </m:mPr>
+                    <m:mr>
+                      <m:e>
+                        <m:r>
+                          <w:rPr>
+                            <w:rFonts w:ascii="Cambria Math" w:hAnsi="Cambria Math"/>
+                          </w:rPr>
+                          <m:t>+3</m:t>
+                        </m:r>
+                      </m:e>
+                      <m:e>
+                        <m:r>
+                          <w:rPr>
+                            <w:rFonts w:ascii="Cambria Math" w:hAnsi="Cambria Math"/>
+                          </w:rPr>
+                          <m:t>+1</m:t>
+                        </m:r>
+                        <m:r>
+                          <w:rPr>
+                            <w:rFonts w:ascii="Cambria Math" w:hAnsi="Cambria Math"/>
+                          </w:rPr>
+                          <m:t>0</m:t>
+                        </m:r>
+                      </m:e>
+                    </m:mr>
+                  </m:m>
+                </m:e>
+                <m:e>
+                  <m:r>
+                    <w:rPr>
+                      <w:rFonts w:ascii="Cambria Math" w:hAnsi="Cambria Math"/>
+                    </w:rPr>
+                    <m:t>+</m:t>
+                  </m:r>
+                  <m:r>
+                    <w:rPr>
+                      <w:rFonts w:ascii="Cambria Math" w:hAnsi="Cambria Math"/>
+                    </w:rPr>
+                    <m:t>3</m:t>
+                  </m:r>
+                </m:e>
+              </m:mr>
+              <m:mr>
+                <m:e>
+                  <m:m>
+                    <m:mPr>
+                      <m:mcs>
+                        <m:mc>
+                          <m:mcPr>
+                            <m:count m:val="2"/>
+                            <m:mcJc m:val="center"/>
+                          </m:mcPr>
+                        </m:mc>
+                      </m:mcs>
+                      <m:ctrlPr>
+                        <w:rPr>
+                          <w:rFonts w:ascii="Cambria Math" w:hAnsi="Cambria Math"/>
+                          <w:i/>
+                        </w:rPr>
+                      </m:ctrlPr>
+                    </m:mPr>
+                    <m:mr>
+                      <m:e>
+                        <m:m>
+                          <m:mPr>
+                            <m:mcs>
+                              <m:mc>
+                                <m:mcPr>
+                                  <m:count m:val="1"/>
+                                  <m:mcJc m:val="center"/>
+                                </m:mcPr>
+                              </m:mc>
+                            </m:mcs>
+                            <m:ctrlPr>
+                              <w:rPr>
+                                <w:rFonts w:ascii="Cambria Math" w:hAnsi="Cambria Math"/>
+                                <w:i/>
+                              </w:rPr>
+                            </m:ctrlPr>
+                          </m:mPr>
+                          <m:mr>
+                            <m:e>
+                              <m:r>
+                                <w:rPr>
+                                  <w:rFonts w:ascii="Cambria Math" w:hAnsi="Cambria Math"/>
+                                </w:rPr>
+                                <m:t>0</m:t>
+                              </m:r>
+                            </m:e>
+                          </m:mr>
+                          <m:mr>
+                            <m:e>
+                              <m:r>
+                                <w:rPr>
+                                  <w:rFonts w:ascii="Cambria Math" w:hAnsi="Cambria Math"/>
+                                </w:rPr>
+                                <m:t>-</m:t>
+                              </m:r>
+                              <m:r>
+                                <w:rPr>
+                                  <w:rFonts w:ascii="Cambria Math" w:hAnsi="Cambria Math"/>
+                                </w:rPr>
+                                <m:t>3</m:t>
+                              </m:r>
+                            </m:e>
+                          </m:mr>
+                        </m:m>
+                      </m:e>
+                      <m:e>
+                        <m:m>
+                          <m:mPr>
+                            <m:mcs>
+                              <m:mc>
+                                <m:mcPr>
+                                  <m:count m:val="1"/>
+                                  <m:mcJc m:val="center"/>
+                                </m:mcPr>
+                              </m:mc>
+                            </m:mcs>
+                            <m:ctrlPr>
+                              <w:rPr>
+                                <w:rFonts w:ascii="Cambria Math" w:hAnsi="Cambria Math"/>
+                                <w:i/>
+                              </w:rPr>
+                            </m:ctrlPr>
+                          </m:mPr>
+                          <m:mr>
+                            <m:e>
+                              <m:r>
+                                <w:rPr>
+                                  <w:rFonts w:ascii="Cambria Math" w:hAnsi="Cambria Math"/>
+                                </w:rPr>
+                                <m:t>0</m:t>
+                              </m:r>
+                            </m:e>
+                          </m:mr>
+                          <m:mr>
+                            <m:e>
+                              <m:r>
+                                <w:rPr>
+                                  <w:rFonts w:ascii="Cambria Math" w:hAnsi="Cambria Math"/>
+                                </w:rPr>
+                                <m:t>-1</m:t>
+                              </m:r>
+                              <m:r>
+                                <w:rPr>
+                                  <w:rFonts w:ascii="Cambria Math" w:hAnsi="Cambria Math"/>
+                                </w:rPr>
+                                <m:t>0</m:t>
+                              </m:r>
+                            </m:e>
+                          </m:mr>
+                        </m:m>
+                      </m:e>
+                    </m:mr>
+                  </m:m>
+                </m:e>
+                <m:e>
+                  <m:m>
+                    <m:mPr>
+                      <m:mcs>
+                        <m:mc>
+                          <m:mcPr>
+                            <m:count m:val="1"/>
+                            <m:mcJc m:val="center"/>
+                          </m:mcPr>
+                        </m:mc>
+                      </m:mcs>
+                      <m:ctrlPr>
+                        <w:rPr>
+                          <w:rFonts w:ascii="Cambria Math" w:hAnsi="Cambria Math"/>
+                          <w:i/>
+                        </w:rPr>
+                      </m:ctrlPr>
+                    </m:mPr>
+                    <m:mr>
+                      <m:e>
+                        <m:r>
+                          <w:rPr>
+                            <w:rFonts w:ascii="Cambria Math" w:hAnsi="Cambria Math"/>
+                          </w:rPr>
+                          <m:t>0</m:t>
+                        </m:r>
+                      </m:e>
+                    </m:mr>
+                    <m:mr>
+                      <m:e>
+                        <m:r>
+                          <w:rPr>
+                            <w:rFonts w:ascii="Cambria Math" w:hAnsi="Cambria Math"/>
+                          </w:rPr>
+                          <m:t>-3</m:t>
+                        </m:r>
+                      </m:e>
+                    </m:mr>
+                  </m:m>
+                </m:e>
+              </m:mr>
+            </m:m>
+          </m:e>
+        </m:d>
+        <m:r>
+          <w:rPr>
+            <w:rFonts w:ascii="Cambria Math" w:hAnsi="Cambria Math"/>
+          </w:rPr>
+          <m:t xml:space="preserve"> </m:t>
+        </m:r>
+      </m:oMath>
+    </w:p>
+    <w:p>
+      <w:pPr>
         <w:jc w:val="both"/>
       </w:pPr>
       <w:r>
@@ -671,19 +1183,18 @@
     </w:p>
     <w:p>
       <w:pPr>
-        <w:pStyle w:val="Heading2"/>
+        <w:pStyle w:val="Heading3"/>
+      </w:pPr>
+      <w:r>
+        <w:t>Xoay hình ảnh về đúng vị trí</w:t>
+      </w:r>
+    </w:p>
+    <w:p>
+      <w:pPr>
+        <w:ind w:firstLine="426"/>
         <w:jc w:val="both"/>
       </w:pPr>
       <w:r>
-        <w:t>Xoay hình ảnh về đúng vị trí</w:t>
-      </w:r>
-    </w:p>
-    <w:p>
-      <w:pPr>
-        <w:ind w:left="576"/>
-        <w:jc w:val="both"/>
-      </w:pPr>
-      <w:r>
         <w:t xml:space="preserve">Sử dụng nhận dạng các cạnh với </w:t>
       </w:r>
       <w:r>
@@ -707,8 +1218,7 @@
     </w:p>
     <w:p>
       <w:pPr>
-        <w:pStyle w:val="Heading2"/>
-        <w:jc w:val="both"/>
+        <w:pStyle w:val="Heading3"/>
       </w:pPr>
       <w:r>
         <w:t>Nhận diện mã vạch</w:t>
@@ -718,10 +1228,6 @@
       <w:pPr>
         <w:ind w:firstLine="432"/>
         <w:jc w:val="both"/>
-        <w:rPr>
-          <w:rFonts w:eastAsiaTheme="majorEastAsia" w:cstheme="majorBidi"/>
-          <w:b/>
-        </w:rPr>
       </w:pPr>
       <w:r>
         <w:t xml:space="preserve">Về cơ bản cũng thực hiện phương pháp xử lý giống với bước </w:t>
@@ -745,6 +1251,40 @@
     </w:p>
     <w:p>
       <w:pPr>
+        <w:pStyle w:val="Heading2"/>
+      </w:pPr>
+      <w:r>
+        <w:t>Đối với camera</w:t>
+      </w:r>
+    </w:p>
+    <w:p>
+      <w:pPr>
+        <w:ind w:firstLine="426"/>
+      </w:pPr>
+      <w:r>
+        <w:t xml:space="preserve">Chúng em sử </w:t>
+      </w:r>
+      <w:r>
+        <w:t>bộ lọc Sobel cả hai chiều ngang và dọc</w:t>
+      </w:r>
+      <w:r>
+        <w:t xml:space="preserve"> với </w:t>
+      </w:r>
+      <w:r>
+        <w:t>Scharr kernel</w:t>
+      </w:r>
+      <w:r>
+        <w:t xml:space="preserve"> và kết hợp với </w:t>
+      </w:r>
+      <w:r>
+        <w:t>Morphological Shape</w:t>
+      </w:r>
+      <w:r>
+        <w:t>.</w:t>
+      </w:r>
+    </w:p>
+    <w:p>
+      <w:pPr>
         <w:pStyle w:val="Heading1"/>
         <w:jc w:val="both"/>
       </w:pPr>
@@ -760,14 +1300,9 @@
       <w:r>
         <w:t>[1</w:t>
       </w:r>
-      <w:proofErr w:type="gramStart"/>
-      <w:r>
-        <w:t xml:space="preserve">]  </w:t>
-      </w:r>
-      <w:r>
-        <w:t>Image</w:t>
-      </w:r>
-      <w:proofErr w:type="gramEnd"/>
+      <w:r>
+        <w:t>] Image</w:t>
+      </w:r>
       <w:r>
         <w:t xml:space="preserve"> Gradients with OpenCV (Sobel and Scharr) </w:t>
       </w:r>
@@ -780,7 +1315,7 @@
       <w:r>
         <w:t xml:space="preserve"> link:  </w:t>
       </w:r>
-      <w:hyperlink r:id="rId7" w:history="1">
+      <w:hyperlink r:id="rId6" w:history="1">
         <w:r>
           <w:rPr>
             <w:rStyle w:val="Hyperlink"/>
@@ -793,6 +1328,9 @@
       <w:pPr>
         <w:ind w:left="432"/>
         <w:jc w:val="both"/>
+        <w:rPr>
+          <w:rStyle w:val="Hyperlink"/>
+        </w:rPr>
       </w:pPr>
       <w:r>
         <w:t xml:space="preserve">[2] </w:t>
@@ -812,7 +1350,7 @@
       <w:r>
         <w:br/>
       </w:r>
-      <w:hyperlink r:id="rId8" w:history="1">
+      <w:hyperlink r:id="rId7" w:history="1">
         <w:r>
           <w:rPr>
             <w:rStyle w:val="Hyperlink"/>
@@ -820,6 +1358,77 @@
           <w:t>https://www.pyimagesearch.com/2016/07/25/convolutions-with-opencv-and-python/</w:t>
         </w:r>
       </w:hyperlink>
+    </w:p>
+    <w:p>
+      <w:pPr>
+        <w:ind w:left="432"/>
+        <w:jc w:val="both"/>
+        <w:rPr>
+          <w:rStyle w:val="Hyperlink"/>
+          <w:color w:val="auto"/>
+          <w:u w:val="none"/>
+        </w:rPr>
+      </w:pPr>
+      <w:r>
+        <w:rPr>
+          <w:rStyle w:val="Hyperlink"/>
+          <w:color w:val="auto"/>
+          <w:u w:val="none"/>
+        </w:rPr>
+        <w:t xml:space="preserve">[3] </w:t>
+      </w:r>
+      <w:r>
+        <w:rPr>
+          <w:rStyle w:val="Hyperlink"/>
+          <w:color w:val="auto"/>
+          <w:u w:val="none"/>
+        </w:rPr>
+        <w:t xml:space="preserve">OpenCV Morphological Operations </w:t>
+      </w:r>
+      <w:r>
+        <w:rPr>
+          <w:rStyle w:val="Hyperlink"/>
+          <w:color w:val="auto"/>
+          <w:u w:val="none"/>
+        </w:rPr>
+        <w:t>–</w:t>
+      </w:r>
+      <w:r>
+        <w:rPr>
+          <w:rStyle w:val="Hyperlink"/>
+          <w:color w:val="auto"/>
+          <w:u w:val="none"/>
+        </w:rPr>
+        <w:t xml:space="preserve"> PyImageSearch</w:t>
+      </w:r>
+      <w:r>
+        <w:rPr>
+          <w:rStyle w:val="Hyperlink"/>
+          <w:color w:val="auto"/>
+          <w:u w:val="none"/>
+        </w:rPr>
+        <w:t xml:space="preserve"> link:</w:t>
+      </w:r>
+    </w:p>
+    <w:p>
+      <w:pPr>
+        <w:ind w:left="432"/>
+        <w:jc w:val="both"/>
+      </w:pPr>
+      <w:hyperlink r:id="rId8" w:history="1">
+        <w:r>
+          <w:rPr>
+            <w:rStyle w:val="Hyperlink"/>
+          </w:rPr>
+          <w:t>https://www.pyimagesearch.com/2021/04/28/opencv-morphological-operations/</w:t>
+        </w:r>
+      </w:hyperlink>
+    </w:p>
+    <w:p>
+      <w:pPr>
+        <w:ind w:left="432"/>
+        <w:jc w:val="both"/>
+      </w:pPr>
     </w:p>
     <w:sectPr>
       <w:pgSz w:w="12240" w:h="15840"/>
@@ -842,7 +1451,7 @@
   <w:abstractNum w:abstractNumId="0" w15:restartNumberingAfterBreak="0">
     <w:nsid w:val="244A7015"/>
     <w:multiLevelType w:val="multilevel"/>
-    <w:tmpl w:val="04090025"/>
+    <w:tmpl w:val="6C7435D2"/>
     <w:lvl w:ilvl="0">
       <w:start w:val="1"/>
       <w:numFmt w:val="decimal"/>
@@ -1924,7 +2533,7 @@
     <w:link w:val="Heading1Char"/>
     <w:uiPriority w:val="9"/>
     <w:qFormat/>
-    <w:rsid w:val="005567F9"/>
+    <w:rsid w:val="009F3611"/>
     <w:pPr>
       <w:keepNext/>
       <w:keepLines/>
@@ -1937,7 +2546,7 @@
     <w:rPr>
       <w:rFonts w:eastAsiaTheme="majorEastAsia" w:cstheme="majorBidi"/>
       <w:b/>
-      <w:sz w:val="32"/>
+      <w:sz w:val="28"/>
       <w:szCs w:val="32"/>
     </w:rPr>
   </w:style>
@@ -1950,7 +2559,7 @@
     <w:uiPriority w:val="9"/>
     <w:unhideWhenUsed/>
     <w:qFormat/>
-    <w:rsid w:val="00B328C5"/>
+    <w:rsid w:val="009F3611"/>
     <w:pPr>
       <w:keepNext/>
       <w:keepLines/>
@@ -1959,6 +2568,7 @@
         <w:numId w:val="3"/>
       </w:numPr>
       <w:spacing w:before="40" w:after="0" w:line="276" w:lineRule="auto"/>
+      <w:jc w:val="both"/>
       <w:outlineLvl w:val="1"/>
     </w:pPr>
     <w:rPr>
@@ -1973,10 +2583,9 @@
     <w:next w:val="Normal"/>
     <w:link w:val="Heading3Char"/>
     <w:uiPriority w:val="9"/>
-    <w:semiHidden/>
     <w:unhideWhenUsed/>
     <w:qFormat/>
-    <w:rsid w:val="005567F9"/>
+    <w:rsid w:val="009F3611"/>
     <w:pPr>
       <w:keepNext/>
       <w:keepLines/>
@@ -1988,9 +2597,8 @@
       <w:outlineLvl w:val="2"/>
     </w:pPr>
     <w:rPr>
-      <w:rFonts w:asciiTheme="majorHAnsi" w:eastAsiaTheme="majorEastAsia" w:hAnsiTheme="majorHAnsi" w:cstheme="majorBidi"/>
-      <w:color w:val="1F3763" w:themeColor="accent1" w:themeShade="7F"/>
-      <w:sz w:val="24"/>
+      <w:rFonts w:eastAsiaTheme="majorEastAsia" w:cstheme="majorBidi"/>
+      <w:b/>
       <w:szCs w:val="24"/>
     </w:rPr>
   </w:style>
@@ -2186,13 +2794,11 @@
     <w:basedOn w:val="DefaultParagraphFont"/>
     <w:link w:val="Heading2"/>
     <w:uiPriority w:val="9"/>
-    <w:rsid w:val="00B328C5"/>
+    <w:rsid w:val="009F3611"/>
     <w:rPr>
-      <w:rFonts w:ascii="Times New Roman" w:eastAsiaTheme="majorEastAsia" w:hAnsi="Times New Roman" w:cstheme="majorBidi"/>
+      <w:rFonts w:eastAsiaTheme="majorEastAsia" w:cstheme="majorBidi"/>
       <w:b/>
       <w:bCs/>
-      <w:sz w:val="26"/>
-      <w:szCs w:val="26"/>
     </w:rPr>
   </w:style>
   <w:style w:type="paragraph" w:styleId="ListParagraph">
@@ -2211,11 +2817,11 @@
     <w:basedOn w:val="DefaultParagraphFont"/>
     <w:link w:val="Heading1"/>
     <w:uiPriority w:val="9"/>
-    <w:rsid w:val="005567F9"/>
+    <w:rsid w:val="009F3611"/>
     <w:rPr>
       <w:rFonts w:eastAsiaTheme="majorEastAsia" w:cstheme="majorBidi"/>
       <w:b/>
-      <w:sz w:val="32"/>
+      <w:sz w:val="28"/>
       <w:szCs w:val="32"/>
     </w:rPr>
   </w:style>
@@ -2224,12 +2830,10 @@
     <w:basedOn w:val="DefaultParagraphFont"/>
     <w:link w:val="Heading3"/>
     <w:uiPriority w:val="9"/>
-    <w:semiHidden/>
-    <w:rsid w:val="005567F9"/>
+    <w:rsid w:val="009F3611"/>
     <w:rPr>
-      <w:rFonts w:asciiTheme="majorHAnsi" w:eastAsiaTheme="majorEastAsia" w:hAnsiTheme="majorHAnsi" w:cstheme="majorBidi"/>
-      <w:color w:val="1F3763" w:themeColor="accent1" w:themeShade="7F"/>
-      <w:sz w:val="24"/>
+      <w:rFonts w:eastAsiaTheme="majorEastAsia" w:cstheme="majorBidi"/>
+      <w:b/>
       <w:szCs w:val="24"/>
     </w:rPr>
   </w:style>

</xml_diff>